<commit_message>
New Patterns to the helper Patterns Library and the game proccess BPMN added.
</commit_message>
<xml_diff>
--- a/Documents/Zenject Document - WIP.docx
+++ b/Documents/Zenject Document - WIP.docx
@@ -148,7 +148,7 @@
     </w:p>
     <w:p>
       <w:pPr>
-        <w:pStyle w:val="PargrafodaLista"/>
+        <w:pStyle w:val="ListParagraph"/>
         <w:numPr>
           <w:ilvl w:val="0"/>
           <w:numId w:val="1"/>
@@ -168,7 +168,7 @@
     </w:p>
     <w:p>
       <w:pPr>
-        <w:pStyle w:val="PargrafodaLista"/>
+        <w:pStyle w:val="ListParagraph"/>
         <w:numPr>
           <w:ilvl w:val="1"/>
           <w:numId w:val="1"/>
@@ -204,7 +204,7 @@
     </w:p>
     <w:p>
       <w:pPr>
-        <w:pStyle w:val="PargrafodaLista"/>
+        <w:pStyle w:val="ListParagraph"/>
         <w:numPr>
           <w:ilvl w:val="2"/>
           <w:numId w:val="1"/>
@@ -240,7 +240,7 @@
     </w:p>
     <w:p>
       <w:pPr>
-        <w:pStyle w:val="PargrafodaLista"/>
+        <w:pStyle w:val="ListParagraph"/>
         <w:numPr>
           <w:ilvl w:val="2"/>
           <w:numId w:val="1"/>
@@ -269,7 +269,7 @@
     </w:p>
     <w:p>
       <w:pPr>
-        <w:pStyle w:val="PargrafodaLista"/>
+        <w:pStyle w:val="ListParagraph"/>
         <w:numPr>
           <w:ilvl w:val="2"/>
           <w:numId w:val="1"/>
@@ -289,7 +289,7 @@
     </w:p>
     <w:p>
       <w:pPr>
-        <w:pStyle w:val="PargrafodaLista"/>
+        <w:pStyle w:val="ListParagraph"/>
         <w:jc w:val="center"/>
         <w:rPr>
           <w:b/>
@@ -301,7 +301,7 @@
     </w:p>
     <w:p>
       <w:pPr>
-        <w:pStyle w:val="PargrafodaLista"/>
+        <w:pStyle w:val="ListParagraph"/>
         <w:jc w:val="center"/>
         <w:rPr>
           <w:b/>
@@ -333,7 +333,7 @@
     </w:p>
     <w:p>
       <w:pPr>
-        <w:pStyle w:val="PargrafodaLista"/>
+        <w:pStyle w:val="ListParagraph"/>
         <w:ind w:left="2160"/>
         <w:rPr>
           <w:sz w:val="20"/>
@@ -343,7 +343,7 @@
     </w:p>
     <w:p>
       <w:pPr>
-        <w:pStyle w:val="PargrafodaLista"/>
+        <w:pStyle w:val="ListParagraph"/>
         <w:numPr>
           <w:ilvl w:val="1"/>
           <w:numId w:val="1"/>
@@ -386,7 +386,7 @@
     </w:p>
     <w:p>
       <w:pPr>
-        <w:pStyle w:val="PargrafodaLista"/>
+        <w:pStyle w:val="ListParagraph"/>
         <w:numPr>
           <w:ilvl w:val="2"/>
           <w:numId w:val="1"/>
@@ -422,7 +422,7 @@
     </w:p>
     <w:p>
       <w:pPr>
-        <w:pStyle w:val="PargrafodaLista"/>
+        <w:pStyle w:val="ListParagraph"/>
         <w:numPr>
           <w:ilvl w:val="2"/>
           <w:numId w:val="1"/>
@@ -451,7 +451,7 @@
     </w:p>
     <w:p>
       <w:pPr>
-        <w:pStyle w:val="PargrafodaLista"/>
+        <w:pStyle w:val="ListParagraph"/>
         <w:numPr>
           <w:ilvl w:val="2"/>
           <w:numId w:val="1"/>
@@ -471,7 +471,7 @@
     </w:p>
     <w:p>
       <w:pPr>
-        <w:pStyle w:val="PargrafodaLista"/>
+        <w:pStyle w:val="ListParagraph"/>
         <w:numPr>
           <w:ilvl w:val="1"/>
           <w:numId w:val="1"/>
@@ -491,7 +491,7 @@
     </w:p>
     <w:p>
       <w:pPr>
-        <w:pStyle w:val="PargrafodaLista"/>
+        <w:pStyle w:val="ListParagraph"/>
         <w:numPr>
           <w:ilvl w:val="2"/>
           <w:numId w:val="1"/>
@@ -511,7 +511,7 @@
     </w:p>
     <w:p>
       <w:pPr>
-        <w:pStyle w:val="PargrafodaLista"/>
+        <w:pStyle w:val="ListParagraph"/>
         <w:numPr>
           <w:ilvl w:val="2"/>
           <w:numId w:val="1"/>
@@ -531,7 +531,7 @@
     </w:p>
     <w:p>
       <w:pPr>
-        <w:pStyle w:val="PargrafodaLista"/>
+        <w:pStyle w:val="ListParagraph"/>
         <w:numPr>
           <w:ilvl w:val="2"/>
           <w:numId w:val="1"/>
@@ -568,7 +568,7 @@
     </w:p>
     <w:p>
       <w:pPr>
-        <w:pStyle w:val="PargrafodaLista"/>
+        <w:pStyle w:val="ListParagraph"/>
         <w:numPr>
           <w:ilvl w:val="1"/>
           <w:numId w:val="1"/>
@@ -620,7 +620,7 @@
     </w:p>
     <w:p>
       <w:pPr>
-        <w:pStyle w:val="PargrafodaLista"/>
+        <w:pStyle w:val="ListParagraph"/>
         <w:numPr>
           <w:ilvl w:val="2"/>
           <w:numId w:val="1"/>
@@ -640,7 +640,7 @@
     </w:p>
     <w:p>
       <w:pPr>
-        <w:pStyle w:val="PargrafodaLista"/>
+        <w:pStyle w:val="ListParagraph"/>
         <w:numPr>
           <w:ilvl w:val="2"/>
           <w:numId w:val="1"/>
@@ -660,7 +660,7 @@
     </w:p>
     <w:p>
       <w:pPr>
-        <w:pStyle w:val="PargrafodaLista"/>
+        <w:pStyle w:val="ListParagraph"/>
         <w:numPr>
           <w:ilvl w:val="2"/>
           <w:numId w:val="1"/>
@@ -696,7 +696,7 @@
     </w:p>
     <w:p>
       <w:pPr>
-        <w:pStyle w:val="PargrafodaLista"/>
+        <w:pStyle w:val="ListParagraph"/>
         <w:numPr>
           <w:ilvl w:val="1"/>
           <w:numId w:val="1"/>
@@ -709,7 +709,7 @@
     </w:p>
     <w:p>
       <w:pPr>
-        <w:pStyle w:val="PargrafodaLista"/>
+        <w:pStyle w:val="ListParagraph"/>
         <w:numPr>
           <w:ilvl w:val="2"/>
           <w:numId w:val="1"/>
@@ -745,7 +745,7 @@
     </w:p>
     <w:p>
       <w:pPr>
-        <w:pStyle w:val="PargrafodaLista"/>
+        <w:pStyle w:val="ListParagraph"/>
         <w:numPr>
           <w:ilvl w:val="2"/>
           <w:numId w:val="1"/>
@@ -774,7 +774,7 @@
     </w:p>
     <w:p>
       <w:pPr>
-        <w:pStyle w:val="PargrafodaLista"/>
+        <w:pStyle w:val="ListParagraph"/>
         <w:numPr>
           <w:ilvl w:val="2"/>
           <w:numId w:val="1"/>
@@ -794,7 +794,7 @@
     </w:p>
     <w:p>
       <w:pPr>
-        <w:pStyle w:val="PargrafodaLista"/>
+        <w:pStyle w:val="ListParagraph"/>
         <w:ind w:left="2160"/>
         <w:rPr>
           <w:sz w:val="20"/>
@@ -804,7 +804,7 @@
     </w:p>
     <w:p>
       <w:pPr>
-        <w:pStyle w:val="PargrafodaLista"/>
+        <w:pStyle w:val="ListParagraph"/>
         <w:ind w:left="2160"/>
         <w:rPr>
           <w:sz w:val="20"/>
@@ -856,15 +856,46 @@
           <w:szCs w:val="20"/>
         </w:rPr>
       </w:pPr>
-      <w:r>
-        <w:rPr>
-          <w:sz w:val="20"/>
-          <w:szCs w:val="20"/>
-        </w:rPr>
-        <w:t>https://github.com/svermeulen/Zenject</w:t>
-      </w:r>
+      <w:hyperlink r:id="rId6" w:history="1">
+        <w:r>
+          <w:rPr>
+            <w:rStyle w:val="Hyperlink"/>
+            <w:sz w:val="20"/>
+            <w:szCs w:val="20"/>
+          </w:rPr>
+          <w:t>https://github.com/svermeulen/Zenject</w:t>
+        </w:r>
+      </w:hyperlink>
+    </w:p>
+    <w:p>
+      <w:pPr>
+        <w:jc w:val="both"/>
+        <w:rPr>
+          <w:sz w:val="20"/>
+          <w:szCs w:val="20"/>
+        </w:rPr>
+      </w:pPr>
+    </w:p>
+    <w:p>
+      <w:pPr>
+        <w:jc w:val="both"/>
+        <w:rPr>
+          <w:sz w:val="20"/>
+          <w:szCs w:val="20"/>
+        </w:rPr>
+      </w:pPr>
       <w:bookmarkStart w:id="0" w:name="_GoBack"/>
       <w:bookmarkEnd w:id="0"/>
+    </w:p>
+    <w:p>
+      <w:pPr>
+        <w:ind w:left="720" w:hanging="720"/>
+        <w:jc w:val="both"/>
+        <w:rPr>
+          <w:sz w:val="20"/>
+          <w:szCs w:val="20"/>
+        </w:rPr>
+      </w:pPr>
     </w:p>
     <w:sectPr>
       <w:pgSz w:w="12240" w:h="15840"/>
@@ -1368,13 +1399,13 @@
     <w:name w:val="Normal"/>
     <w:qFormat/>
   </w:style>
-  <w:style w:type="character" w:default="1" w:styleId="Tipodeletrapredefinidodopargrafo">
+  <w:style w:type="character" w:default="1" w:styleId="DefaultParagraphFont">
     <w:name w:val="Default Paragraph Font"/>
     <w:uiPriority w:val="1"/>
     <w:semiHidden/>
     <w:unhideWhenUsed/>
   </w:style>
-  <w:style w:type="table" w:default="1" w:styleId="Tabelanormal">
+  <w:style w:type="table" w:default="1" w:styleId="TableNormal">
     <w:name w:val="Normal Table"/>
     <w:uiPriority w:val="99"/>
     <w:semiHidden/>
@@ -1389,13 +1420,13 @@
       </w:tblCellMar>
     </w:tblPr>
   </w:style>
-  <w:style w:type="numbering" w:default="1" w:styleId="Semlista">
+  <w:style w:type="numbering" w:default="1" w:styleId="NoList">
     <w:name w:val="No List"/>
     <w:uiPriority w:val="99"/>
     <w:semiHidden/>
     <w:unhideWhenUsed/>
   </w:style>
-  <w:style w:type="paragraph" w:styleId="PargrafodaLista">
+  <w:style w:type="paragraph" w:styleId="ListParagraph">
     <w:name w:val="List Paragraph"/>
     <w:basedOn w:val="Normal"/>
     <w:uiPriority w:val="34"/>
@@ -1405,6 +1436,29 @@
       <w:ind w:left="720"/>
       <w:contextualSpacing/>
     </w:pPr>
+  </w:style>
+  <w:style w:type="character" w:styleId="Hyperlink">
+    <w:name w:val="Hyperlink"/>
+    <w:basedOn w:val="DefaultParagraphFont"/>
+    <w:uiPriority w:val="99"/>
+    <w:unhideWhenUsed/>
+    <w:rsid w:val="005672AC"/>
+    <w:rPr>
+      <w:color w:val="0563C1" w:themeColor="hyperlink"/>
+      <w:u w:val="single"/>
+    </w:rPr>
+  </w:style>
+  <w:style w:type="character" w:styleId="UnresolvedMention">
+    <w:name w:val="Unresolved Mention"/>
+    <w:basedOn w:val="DefaultParagraphFont"/>
+    <w:uiPriority w:val="99"/>
+    <w:semiHidden/>
+    <w:unhideWhenUsed/>
+    <w:rsid w:val="005672AC"/>
+    <w:rPr>
+      <w:color w:val="808080"/>
+      <w:shd w:val="clear" w:color="auto" w:fill="E6E6E6"/>
+    </w:rPr>
   </w:style>
 </w:styles>
 </file>

</xml_diff>